<commit_message>
Finalizada a analise de requisitos do Broker
</commit_message>
<xml_diff>
--- a/Documentacao/Modulos/Broker/Broker - Analise de Requisitos.docx
+++ b/Documentacao/Modulos/Broker/Broker - Analise de Requisitos.docx
@@ -80,14 +80,7 @@
           <w:sz w:val="24"/>
           <w:szCs w:val="24"/>
         </w:rPr>
-        <w:t xml:space="preserve">O </w:t>
-      </w:r>
-      <w:r>
-        <w:rPr>
-          <w:sz w:val="24"/>
-          <w:szCs w:val="24"/>
-        </w:rPr>
-        <w:t xml:space="preserve">módulo Broker é uma API essencial para o ecossistema </w:t>
+        <w:t xml:space="preserve">O módulo Broker é uma API essencial para o ecossistema </w:t>
       </w:r>
       <w:r>
         <w:rPr>
@@ -196,6 +189,566 @@
         </w:rPr>
         <w:t xml:space="preserve">RF 001. </w:t>
       </w:r>
+      <w:r>
+        <w:rPr>
+          <w:sz w:val="24"/>
+          <w:szCs w:val="24"/>
+        </w:rPr>
+        <w:t xml:space="preserve">O Broker deve </w:t>
+      </w:r>
+      <w:r>
+        <w:rPr>
+          <w:sz w:val="24"/>
+          <w:szCs w:val="24"/>
+        </w:rPr>
+        <w:t>con</w:t>
+      </w:r>
+      <w:r>
+        <w:rPr>
+          <w:sz w:val="24"/>
+          <w:szCs w:val="24"/>
+        </w:rPr>
+        <w:t xml:space="preserve">ter um endpoint onde é possível </w:t>
+      </w:r>
+      <w:r>
+        <w:rPr>
+          <w:sz w:val="24"/>
+          <w:szCs w:val="24"/>
+        </w:rPr>
+        <w:t>cadastrar</w:t>
+      </w:r>
+      <w:r>
+        <w:rPr>
+          <w:sz w:val="24"/>
+          <w:szCs w:val="24"/>
+        </w:rPr>
+        <w:t xml:space="preserve"> um novo endpoint</w:t>
+      </w:r>
+      <w:r>
+        <w:rPr>
+          <w:sz w:val="24"/>
+          <w:szCs w:val="24"/>
+        </w:rPr>
+        <w:t xml:space="preserve"> de uma API.</w:t>
+      </w:r>
+    </w:p>
+    <w:p>
+      <w:pPr>
+        <w:spacing w:before="240" w:after="240"/>
+        <w:jc w:val="both"/>
+        <w:rPr>
+          <w:sz w:val="24"/>
+          <w:szCs w:val="24"/>
+        </w:rPr>
+      </w:pPr>
+      <w:r>
+        <w:rPr>
+          <w:sz w:val="24"/>
+          <w:szCs w:val="24"/>
+        </w:rPr>
+        <w:t>RF 002. Uma API com endpoints cadastrados deve conter as seguintes informações:</w:t>
+      </w:r>
+    </w:p>
+    <w:p>
+      <w:pPr>
+        <w:spacing w:before="240" w:after="240"/>
+        <w:jc w:val="both"/>
+        <w:rPr>
+          <w:sz w:val="24"/>
+          <w:szCs w:val="24"/>
+        </w:rPr>
+      </w:pPr>
+      <w:r>
+        <w:rPr>
+          <w:sz w:val="24"/>
+          <w:szCs w:val="24"/>
+        </w:rPr>
+        <w:t>RF 002.1. Nome público da API, este é nome que outras APIs irão usar para indicar ao Broker para qual API que a requisição deve ser feita.</w:t>
+      </w:r>
+    </w:p>
+    <w:p>
+      <w:pPr>
+        <w:spacing w:before="240" w:after="240"/>
+        <w:jc w:val="both"/>
+        <w:rPr>
+          <w:sz w:val="24"/>
+          <w:szCs w:val="24"/>
+        </w:rPr>
+      </w:pPr>
+      <w:r>
+        <w:rPr>
+          <w:sz w:val="24"/>
+          <w:szCs w:val="24"/>
+        </w:rPr>
+        <w:t>RF 002.2. Nome Interno, este é o nome da API que aparece na URL quando é necessário fazer uma requisição para ela.</w:t>
+      </w:r>
+    </w:p>
+    <w:p>
+      <w:pPr>
+        <w:spacing w:before="240" w:after="240"/>
+        <w:jc w:val="both"/>
+        <w:rPr>
+          <w:sz w:val="24"/>
+          <w:szCs w:val="24"/>
+        </w:rPr>
+      </w:pPr>
+      <w:r>
+        <w:rPr>
+          <w:sz w:val="24"/>
+          <w:szCs w:val="24"/>
+        </w:rPr>
+        <w:t>RF 002.3. Uma lista de endpoints.</w:t>
+      </w:r>
+    </w:p>
+    <w:p>
+      <w:pPr>
+        <w:spacing w:before="240" w:after="240"/>
+        <w:jc w:val="both"/>
+        <w:rPr>
+          <w:sz w:val="24"/>
+          <w:szCs w:val="24"/>
+        </w:rPr>
+      </w:pPr>
+      <w:r>
+        <w:rPr>
+          <w:sz w:val="24"/>
+          <w:szCs w:val="24"/>
+        </w:rPr>
+        <w:t>RF 003. Cada endpoint cadastrado deve conter as seguintes informações:</w:t>
+      </w:r>
+    </w:p>
+    <w:p>
+      <w:pPr>
+        <w:spacing w:before="240" w:after="240"/>
+        <w:jc w:val="both"/>
+        <w:rPr>
+          <w:sz w:val="24"/>
+          <w:szCs w:val="24"/>
+        </w:rPr>
+      </w:pPr>
+      <w:r>
+        <w:rPr>
+          <w:sz w:val="24"/>
+          <w:szCs w:val="24"/>
+        </w:rPr>
+        <w:t>RF 003.1. Nome público, este é o nome que outras APIs utilizarão para informar ao Broker qual endpoint deve ser chamado.</w:t>
+      </w:r>
+    </w:p>
+    <w:p>
+      <w:pPr>
+        <w:spacing w:before="240" w:after="240"/>
+        <w:jc w:val="both"/>
+        <w:rPr>
+          <w:sz w:val="24"/>
+          <w:szCs w:val="24"/>
+        </w:rPr>
+      </w:pPr>
+      <w:r>
+        <w:rPr>
+          <w:sz w:val="24"/>
+          <w:szCs w:val="24"/>
+        </w:rPr>
+        <w:t>RF 003.2. Nome interno, este é o nome do endpoint que deve ser inserido na URL, quando for chamado.</w:t>
+      </w:r>
+    </w:p>
+    <w:p>
+      <w:pPr>
+        <w:spacing w:before="240" w:after="240"/>
+        <w:jc w:val="both"/>
+        <w:rPr>
+          <w:sz w:val="24"/>
+          <w:szCs w:val="24"/>
+        </w:rPr>
+      </w:pPr>
+      <w:r>
+        <w:rPr>
+          <w:sz w:val="24"/>
+          <w:szCs w:val="24"/>
+        </w:rPr>
+        <w:t>RF 003.3. Descrição do endpoint</w:t>
+      </w:r>
+      <w:r>
+        <w:rPr>
+          <w:sz w:val="24"/>
+          <w:szCs w:val="24"/>
+        </w:rPr>
+        <w:t>,</w:t>
+      </w:r>
+      <w:r>
+        <w:rPr>
+          <w:sz w:val="24"/>
+          <w:szCs w:val="24"/>
+        </w:rPr>
+        <w:t xml:space="preserve"> </w:t>
+      </w:r>
+      <w:r>
+        <w:rPr>
+          <w:sz w:val="24"/>
+          <w:szCs w:val="24"/>
+        </w:rPr>
+        <w:t>é uma</w:t>
+      </w:r>
+      <w:r>
+        <w:rPr>
+          <w:sz w:val="24"/>
+          <w:szCs w:val="24"/>
+        </w:rPr>
+        <w:t xml:space="preserve"> string que descreve a funcionalidade do endpoint</w:t>
+      </w:r>
+      <w:r>
+        <w:rPr>
+          <w:sz w:val="24"/>
+          <w:szCs w:val="24"/>
+        </w:rPr>
+        <w:t>.</w:t>
+      </w:r>
+    </w:p>
+    <w:p>
+      <w:pPr>
+        <w:spacing w:before="240" w:after="240"/>
+        <w:jc w:val="both"/>
+        <w:rPr>
+          <w:sz w:val="24"/>
+          <w:szCs w:val="24"/>
+        </w:rPr>
+      </w:pPr>
+      <w:r>
+        <w:rPr>
+          <w:sz w:val="24"/>
+          <w:szCs w:val="24"/>
+        </w:rPr>
+        <w:lastRenderedPageBreak/>
+        <w:t>RF 003.4. Uma lista de parâmetros.</w:t>
+      </w:r>
+    </w:p>
+    <w:p>
+      <w:pPr>
+        <w:spacing w:before="240" w:after="240"/>
+        <w:jc w:val="both"/>
+        <w:rPr>
+          <w:sz w:val="24"/>
+          <w:szCs w:val="24"/>
+        </w:rPr>
+      </w:pPr>
+      <w:r>
+        <w:rPr>
+          <w:sz w:val="24"/>
+          <w:szCs w:val="24"/>
+        </w:rPr>
+        <w:t>RF 004. Cada parâmetro de endpoint deve conter as seguintes informações.</w:t>
+      </w:r>
+    </w:p>
+    <w:p>
+      <w:pPr>
+        <w:spacing w:before="240" w:after="240"/>
+        <w:jc w:val="both"/>
+        <w:rPr>
+          <w:sz w:val="24"/>
+          <w:szCs w:val="24"/>
+        </w:rPr>
+      </w:pPr>
+      <w:r>
+        <w:rPr>
+          <w:sz w:val="24"/>
+          <w:szCs w:val="24"/>
+        </w:rPr>
+        <w:t>RF 004.1. Tipo de parâmetro, indica se o parâmetro é um parâmetro de URL, Header ou Body.</w:t>
+      </w:r>
+    </w:p>
+    <w:p>
+      <w:pPr>
+        <w:spacing w:before="240" w:after="240"/>
+        <w:jc w:val="both"/>
+        <w:rPr>
+          <w:sz w:val="24"/>
+          <w:szCs w:val="24"/>
+        </w:rPr>
+      </w:pPr>
+      <w:r>
+        <w:rPr>
+          <w:sz w:val="24"/>
+          <w:szCs w:val="24"/>
+        </w:rPr>
+        <w:t>RF 004.2. Nome do parâmetro, indica o nome do parâmetro.</w:t>
+      </w:r>
+    </w:p>
+    <w:p>
+      <w:pPr>
+        <w:spacing w:before="240" w:after="240"/>
+        <w:jc w:val="both"/>
+        <w:rPr>
+          <w:sz w:val="24"/>
+          <w:szCs w:val="24"/>
+        </w:rPr>
+      </w:pPr>
+      <w:r>
+        <w:rPr>
+          <w:sz w:val="24"/>
+          <w:szCs w:val="24"/>
+        </w:rPr>
+        <w:t>RF 004.3. Tipagem do parâmetro, indica que tipo de parâmetro é aceito pelo endpoint.</w:t>
+      </w:r>
+    </w:p>
+    <w:p>
+      <w:pPr>
+        <w:spacing w:before="240" w:after="240"/>
+        <w:jc w:val="both"/>
+        <w:rPr>
+          <w:sz w:val="24"/>
+          <w:szCs w:val="24"/>
+        </w:rPr>
+      </w:pPr>
+      <w:r>
+        <w:rPr>
+          <w:sz w:val="24"/>
+          <w:szCs w:val="24"/>
+        </w:rPr>
+        <w:t>RF 004.4. Descrição, é uma string que descreve o parâmetro do endpoint.</w:t>
+      </w:r>
+    </w:p>
+    <w:p>
+      <w:pPr>
+        <w:spacing w:before="240" w:after="240"/>
+        <w:jc w:val="both"/>
+        <w:rPr>
+          <w:sz w:val="24"/>
+          <w:szCs w:val="24"/>
+        </w:rPr>
+      </w:pPr>
+      <w:r>
+        <w:rPr>
+          <w:sz w:val="24"/>
+          <w:szCs w:val="24"/>
+        </w:rPr>
+        <w:t>RF 00</w:t>
+      </w:r>
+      <w:r>
+        <w:rPr>
+          <w:sz w:val="24"/>
+          <w:szCs w:val="24"/>
+        </w:rPr>
+        <w:t>5</w:t>
+      </w:r>
+      <w:r>
+        <w:rPr>
+          <w:sz w:val="24"/>
+          <w:szCs w:val="24"/>
+        </w:rPr>
+        <w:t>. O Broker deve conter um endpoint para encaminhar um</w:t>
+      </w:r>
+      <w:r>
+        <w:rPr>
+          <w:sz w:val="24"/>
+          <w:szCs w:val="24"/>
+        </w:rPr>
+        <w:t xml:space="preserve">a requisição </w:t>
+      </w:r>
+      <w:r>
+        <w:rPr>
+          <w:sz w:val="24"/>
+          <w:szCs w:val="24"/>
+        </w:rPr>
+        <w:t xml:space="preserve">para um endpoint </w:t>
+      </w:r>
+      <w:r>
+        <w:rPr>
+          <w:sz w:val="24"/>
+          <w:szCs w:val="24"/>
+        </w:rPr>
+        <w:t xml:space="preserve">já </w:t>
+      </w:r>
+      <w:r>
+        <w:rPr>
+          <w:sz w:val="24"/>
+          <w:szCs w:val="24"/>
+        </w:rPr>
+        <w:t>cadastrado</w:t>
+      </w:r>
+      <w:r>
+        <w:rPr>
+          <w:sz w:val="24"/>
+          <w:szCs w:val="24"/>
+        </w:rPr>
+        <w:t xml:space="preserve"> no Broker. Para o reencaminhamento correto da requisição, deve se enviar o nome da API, o nome do endpoint</w:t>
+      </w:r>
+      <w:r>
+        <w:rPr>
+          <w:sz w:val="24"/>
+          <w:szCs w:val="24"/>
+        </w:rPr>
+        <w:t>, o Header da requisição e o Body da requisição</w:t>
+      </w:r>
+      <w:r>
+        <w:rPr>
+          <w:sz w:val="24"/>
+          <w:szCs w:val="24"/>
+        </w:rPr>
+        <w:t>.</w:t>
+      </w:r>
+    </w:p>
+    <w:p>
+      <w:pPr>
+        <w:spacing w:before="240" w:after="240"/>
+        <w:jc w:val="both"/>
+        <w:rPr>
+          <w:sz w:val="24"/>
+          <w:szCs w:val="24"/>
+        </w:rPr>
+      </w:pPr>
+      <w:r>
+        <w:rPr>
+          <w:sz w:val="24"/>
+          <w:szCs w:val="24"/>
+        </w:rPr>
+        <w:t>RF 00</w:t>
+      </w:r>
+      <w:r>
+        <w:rPr>
+          <w:sz w:val="24"/>
+          <w:szCs w:val="24"/>
+        </w:rPr>
+        <w:t>6</w:t>
+      </w:r>
+      <w:r>
+        <w:rPr>
+          <w:sz w:val="24"/>
+          <w:szCs w:val="24"/>
+        </w:rPr>
+        <w:t xml:space="preserve">. </w:t>
+      </w:r>
+      <w:r>
+        <w:rPr>
+          <w:sz w:val="24"/>
+          <w:szCs w:val="24"/>
+        </w:rPr>
+        <w:t xml:space="preserve">O Broker deve conter um endpoint para obter </w:t>
+      </w:r>
+      <w:r>
+        <w:rPr>
+          <w:sz w:val="24"/>
+          <w:szCs w:val="24"/>
+        </w:rPr>
+        <w:t xml:space="preserve">as informações </w:t>
+      </w:r>
+      <w:r>
+        <w:rPr>
+          <w:sz w:val="24"/>
+          <w:szCs w:val="24"/>
+        </w:rPr>
+        <w:t>de todas as APIs já cadastradas e os seus respectivos endpoints.</w:t>
+      </w:r>
+    </w:p>
+    <w:p>
+      <w:pPr>
+        <w:spacing w:before="240" w:after="240"/>
+        <w:jc w:val="both"/>
+        <w:rPr>
+          <w:sz w:val="24"/>
+          <w:szCs w:val="24"/>
+        </w:rPr>
+      </w:pPr>
+      <w:r>
+        <w:rPr>
+          <w:sz w:val="24"/>
+          <w:szCs w:val="24"/>
+        </w:rPr>
+        <w:t>RF 00</w:t>
+      </w:r>
+      <w:r>
+        <w:rPr>
+          <w:sz w:val="24"/>
+          <w:szCs w:val="24"/>
+        </w:rPr>
+        <w:t>7</w:t>
+      </w:r>
+      <w:r>
+        <w:rPr>
+          <w:sz w:val="24"/>
+          <w:szCs w:val="24"/>
+        </w:rPr>
+        <w:t>. O Broker deve conter um endpoint para obter as informações de todos os endpoints de uma única API.</w:t>
+      </w:r>
+    </w:p>
+    <w:p>
+      <w:pPr>
+        <w:spacing w:before="240" w:after="240"/>
+        <w:jc w:val="both"/>
+        <w:rPr>
+          <w:sz w:val="24"/>
+          <w:szCs w:val="24"/>
+        </w:rPr>
+      </w:pPr>
+      <w:r>
+        <w:rPr>
+          <w:sz w:val="24"/>
+          <w:szCs w:val="24"/>
+        </w:rPr>
+        <w:t>RF 00</w:t>
+      </w:r>
+      <w:r>
+        <w:rPr>
+          <w:sz w:val="24"/>
+          <w:szCs w:val="24"/>
+        </w:rPr>
+        <w:t>8</w:t>
+      </w:r>
+      <w:r>
+        <w:rPr>
+          <w:sz w:val="24"/>
+          <w:szCs w:val="24"/>
+        </w:rPr>
+        <w:t>. O Broker deve conter um endpoint para poder pingar uma API a partir do seu nome.</w:t>
+      </w:r>
+    </w:p>
+    <w:p>
+      <w:pPr>
+        <w:spacing w:before="240" w:after="240"/>
+        <w:jc w:val="both"/>
+        <w:rPr>
+          <w:sz w:val="24"/>
+          <w:szCs w:val="24"/>
+        </w:rPr>
+      </w:pPr>
+      <w:r>
+        <w:rPr>
+          <w:sz w:val="24"/>
+          <w:szCs w:val="24"/>
+        </w:rPr>
+        <w:t>RF 009. Ao fazer requisições para uma API que tenha mais de uma instância cadastrada, o Broker deve balancear o reencaminhamento de requisições entre as duas APIs.</w:t>
+      </w:r>
+    </w:p>
+    <w:p>
+      <w:pPr>
+        <w:spacing w:before="240" w:after="240"/>
+        <w:jc w:val="both"/>
+        <w:rPr>
+          <w:sz w:val="24"/>
+          <w:szCs w:val="24"/>
+        </w:rPr>
+      </w:pPr>
+      <w:r>
+        <w:rPr>
+          <w:sz w:val="24"/>
+          <w:szCs w:val="24"/>
+        </w:rPr>
+        <w:t xml:space="preserve">RF 010. Ao fazer uma requisição para uma API e a requisição falhar, o Broker deve tentar refazer o request 3 vezes em um período de tempo de 1 </w:t>
+      </w:r>
+      <w:proofErr w:type="gramStart"/>
+      <w:r>
+        <w:rPr>
+          <w:sz w:val="24"/>
+          <w:szCs w:val="24"/>
+        </w:rPr>
+        <w:t>segundo, caso</w:t>
+      </w:r>
+      <w:proofErr w:type="gramEnd"/>
+      <w:r>
+        <w:rPr>
+          <w:sz w:val="24"/>
+          <w:szCs w:val="24"/>
+        </w:rPr>
+        <w:t xml:space="preserve"> o request falhe mesmo assim, caso haja uma segunda instancia da API cadastrada, requests devem ser feitos para essa outra API.</w:t>
+      </w:r>
     </w:p>
     <w:p>
       <w:pPr>
@@ -229,19 +782,202 @@
       <w:pPr>
         <w:spacing w:before="240" w:after="240"/>
         <w:jc w:val="both"/>
-      </w:pPr>
-      <w:r>
-        <w:rPr>
-          <w:sz w:val="24"/>
-          <w:szCs w:val="24"/>
-        </w:rPr>
-        <w:t xml:space="preserve">NF 001. </w:t>
-      </w:r>
-    </w:p>
-    <w:p>
-      <w:pPr>
-        <w:spacing w:before="240" w:after="240"/>
-        <w:jc w:val="both"/>
+        <w:rPr>
+          <w:sz w:val="24"/>
+          <w:szCs w:val="24"/>
+        </w:rPr>
+      </w:pPr>
+      <w:r>
+        <w:rPr>
+          <w:sz w:val="24"/>
+          <w:szCs w:val="24"/>
+        </w:rPr>
+        <w:t xml:space="preserve">NF 001. Não deve ser permitido que sejam cadastradas duas APIs </w:t>
+      </w:r>
+      <w:r>
+        <w:rPr>
+          <w:sz w:val="24"/>
+          <w:szCs w:val="24"/>
+        </w:rPr>
+        <w:t>cujos nomes públicos sejam iguais, assim como os seus nomes internos também sejam iguais.</w:t>
+      </w:r>
+    </w:p>
+    <w:p>
+      <w:pPr>
+        <w:spacing w:before="240" w:after="240"/>
+        <w:jc w:val="both"/>
+        <w:rPr>
+          <w:sz w:val="24"/>
+          <w:szCs w:val="24"/>
+        </w:rPr>
+      </w:pPr>
+      <w:r>
+        <w:rPr>
+          <w:sz w:val="24"/>
+          <w:szCs w:val="24"/>
+        </w:rPr>
+        <w:t>NF 00</w:t>
+      </w:r>
+      <w:r>
+        <w:rPr>
+          <w:sz w:val="24"/>
+          <w:szCs w:val="24"/>
+        </w:rPr>
+        <w:t>2</w:t>
+      </w:r>
+      <w:r>
+        <w:rPr>
+          <w:sz w:val="24"/>
+          <w:szCs w:val="24"/>
+        </w:rPr>
+        <w:t>. Não deve ser permitido que uma API cadastre dois endpoints com o mesmo nome (interno ou público).</w:t>
+      </w:r>
+    </w:p>
+    <w:p>
+      <w:pPr>
+        <w:spacing w:before="240" w:after="240"/>
+        <w:jc w:val="both"/>
+        <w:rPr>
+          <w:sz w:val="24"/>
+          <w:szCs w:val="24"/>
+        </w:rPr>
+      </w:pPr>
+      <w:r>
+        <w:rPr>
+          <w:sz w:val="24"/>
+          <w:szCs w:val="24"/>
+        </w:rPr>
+        <w:lastRenderedPageBreak/>
+        <w:t>NF 00</w:t>
+      </w:r>
+      <w:r>
+        <w:rPr>
+          <w:sz w:val="24"/>
+          <w:szCs w:val="24"/>
+        </w:rPr>
+        <w:t>3</w:t>
+      </w:r>
+      <w:r>
+        <w:rPr>
+          <w:sz w:val="24"/>
+          <w:szCs w:val="24"/>
+        </w:rPr>
+        <w:t xml:space="preserve">. </w:t>
+      </w:r>
+      <w:r>
+        <w:rPr>
+          <w:sz w:val="24"/>
+          <w:szCs w:val="24"/>
+        </w:rPr>
+        <w:t xml:space="preserve">A cada uma hora, a API deve pingar todas as APIs </w:t>
+      </w:r>
+      <w:r>
+        <w:rPr>
+          <w:sz w:val="24"/>
+          <w:szCs w:val="24"/>
+        </w:rPr>
+        <w:t>cadastradas</w:t>
+      </w:r>
+      <w:r>
+        <w:rPr>
+          <w:sz w:val="24"/>
+          <w:szCs w:val="24"/>
+        </w:rPr>
+        <w:t xml:space="preserve"> (para mais detalhes, vide RN 001)</w:t>
+      </w:r>
+      <w:r>
+        <w:rPr>
+          <w:sz w:val="24"/>
+          <w:szCs w:val="24"/>
+        </w:rPr>
+        <w:t>.</w:t>
+      </w:r>
+    </w:p>
+    <w:p>
+      <w:pPr>
+        <w:spacing w:before="240" w:after="240"/>
+        <w:jc w:val="both"/>
+        <w:rPr>
+          <w:sz w:val="24"/>
+          <w:szCs w:val="24"/>
+        </w:rPr>
+      </w:pPr>
+      <w:r>
+        <w:rPr>
+          <w:sz w:val="24"/>
+          <w:szCs w:val="24"/>
+        </w:rPr>
+        <w:t>NF 00</w:t>
+      </w:r>
+      <w:r>
+        <w:rPr>
+          <w:sz w:val="24"/>
+          <w:szCs w:val="24"/>
+        </w:rPr>
+        <w:t>4</w:t>
+      </w:r>
+      <w:r>
+        <w:rPr>
+          <w:sz w:val="24"/>
+          <w:szCs w:val="24"/>
+        </w:rPr>
+        <w:t>. Antes de um grupo de endpoints serem cadastrados, o Broker deve pingar a API responsável por estes endpoints (para mais detalhes, vide RN 001).</w:t>
+      </w:r>
+    </w:p>
+    <w:p>
+      <w:pPr>
+        <w:spacing w:before="240" w:after="240"/>
+        <w:jc w:val="both"/>
+      </w:pPr>
+    </w:p>
+    <w:p>
+      <w:pPr>
+        <w:pStyle w:val="Ttulo2"/>
+      </w:pPr>
+      <w:r>
+        <w:t>Regras de Negócio</w:t>
+      </w:r>
+    </w:p>
+    <w:p>
+      <w:pPr>
+        <w:rPr>
+          <w:sz w:val="24"/>
+          <w:szCs w:val="24"/>
+        </w:rPr>
+      </w:pPr>
+    </w:p>
+    <w:p>
+      <w:pPr>
+        <w:spacing w:before="240" w:after="240"/>
+        <w:jc w:val="both"/>
+        <w:rPr>
+          <w:sz w:val="24"/>
+          <w:szCs w:val="24"/>
+        </w:rPr>
+      </w:pPr>
+      <w:r>
+        <w:rPr>
+          <w:sz w:val="24"/>
+          <w:szCs w:val="24"/>
+        </w:rPr>
+        <w:t>RN 001.</w:t>
+      </w:r>
+      <w:r>
+        <w:rPr>
+          <w:sz w:val="24"/>
+          <w:szCs w:val="24"/>
+        </w:rPr>
+        <w:t xml:space="preserve"> Ao pingar uma API, se ela não responder ao Ping, ela deve ser descadastrada do Broker.</w:t>
+      </w:r>
+    </w:p>
+    <w:p>
+      <w:pPr>
+        <w:spacing w:before="240" w:after="240"/>
+        <w:jc w:val="both"/>
+        <w:rPr>
+          <w:sz w:val="24"/>
+          <w:szCs w:val="24"/>
+        </w:rPr>
       </w:pPr>
     </w:p>
     <w:sectPr>

</xml_diff>

<commit_message>
Leve alteração na analise de requisitos do Broker
</commit_message>
<xml_diff>
--- a/Documentacao/Modulos/Broker/Broker - Analise de Requisitos.docx
+++ b/Documentacao/Modulos/Broker/Broker - Analise de Requisitos.docx
@@ -666,7 +666,21 @@
           <w:sz w:val="24"/>
           <w:szCs w:val="24"/>
         </w:rPr>
-        <w:t>. O Broker deve conter um endpoint para obter as informações de todos os endpoints de uma única API.</w:t>
+        <w:t>. O Broker deve conter um endpoint para obter as informações de todos os endpoints de uma única API</w:t>
+      </w:r>
+      <w:r>
+        <w:rPr>
+          <w:sz w:val="24"/>
+          <w:szCs w:val="24"/>
+        </w:rPr>
+        <w:t>, exceto os nome internos da API e dos endpoints</w:t>
+      </w:r>
+      <w:r>
+        <w:rPr>
+          <w:sz w:val="24"/>
+          <w:szCs w:val="24"/>
+        </w:rPr>
+        <w:t>.</w:t>
       </w:r>
     </w:p>
     <w:p>
@@ -697,7 +711,21 @@
           <w:sz w:val="24"/>
           <w:szCs w:val="24"/>
         </w:rPr>
-        <w:t>. O Broker deve conter um endpoint para poder pingar uma API a partir do seu nome.</w:t>
+        <w:t>. O Broker deve conter um endpoint para poder pingar uma API a partir do seu nome</w:t>
+      </w:r>
+      <w:r>
+        <w:rPr>
+          <w:sz w:val="24"/>
+          <w:szCs w:val="24"/>
+        </w:rPr>
+        <w:t xml:space="preserve"> público</w:t>
+      </w:r>
+      <w:r>
+        <w:rPr>
+          <w:sz w:val="24"/>
+          <w:szCs w:val="24"/>
+        </w:rPr>
+        <w:t>.</w:t>
       </w:r>
     </w:p>
     <w:p>
@@ -731,23 +759,7 @@
           <w:sz w:val="24"/>
           <w:szCs w:val="24"/>
         </w:rPr>
-        <w:t xml:space="preserve">RF 010. Ao fazer uma requisição para uma API e a requisição falhar, o Broker deve tentar refazer o request 3 vezes em um período de tempo de 1 </w:t>
-      </w:r>
-      <w:proofErr w:type="gramStart"/>
-      <w:r>
-        <w:rPr>
-          <w:sz w:val="24"/>
-          <w:szCs w:val="24"/>
-        </w:rPr>
-        <w:t>segundo, caso</w:t>
-      </w:r>
-      <w:proofErr w:type="gramEnd"/>
-      <w:r>
-        <w:rPr>
-          <w:sz w:val="24"/>
-          <w:szCs w:val="24"/>
-        </w:rPr>
-        <w:t xml:space="preserve"> o request falhe mesmo assim, caso haja uma segunda instancia da API cadastrada, requests devem ser feitos para essa outra API.</w:t>
+        <w:t>RF 010. Ao fazer uma requisição para uma API e a requisição falhar, o Broker deve tentar refazer o request 3 vezes em um período de tempo de 1 segundo, caso o request falhe mesmo assim, caso haja uma segunda instancia da API cadastrada, requests devem ser feitos para essa outra API.</w:t>
       </w:r>
     </w:p>
     <w:p>

</xml_diff>